<commit_message>
Se adjunta tablero de la Estrategia de pruebas
</commit_message>
<xml_diff>
--- a/EJERCICIO PRÁCTICO CHOUCAIR ACADEMY METODOLOGIA...docx
+++ b/EJERCICIO PRÁCTICO CHOUCAIR ACADEMY METODOLOGIA...docx
@@ -1687,10 +1687,7 @@
         </w:numPr>
       </w:pPr>
       <w:r>
-        <w:t>EL alumno podrá ver los cursos en los cuales se puede matricular</w:t>
-      </w:r>
-      <w:r>
-        <w:t>.</w:t>
+        <w:t>EL alumno podrá ver los cursos en los cuales se puede matricular.</w:t>
       </w:r>
     </w:p>
     <w:p>
@@ -1714,10 +1711,7 @@
         </w:numPr>
       </w:pPr>
       <w:r>
-        <w:t>El alumno puede solicitar ser matriculado a un curso, una vez aprobada la matricula podrá dar inicio al curso solicitado</w:t>
-      </w:r>
-      <w:r>
-        <w:t>.</w:t>
+        <w:t>El alumno puede solicitar ser matriculado a un curso, una vez aprobada la matricula podrá dar inicio al curso solicitado.</w:t>
       </w:r>
     </w:p>
     <w:p>
@@ -1741,10 +1735,7 @@
         </w:numPr>
       </w:pPr>
       <w:r>
-        <w:t>Como alumno externo debo poder acceder al curso adquirido</w:t>
-      </w:r>
-      <w:r>
-        <w:t>.</w:t>
+        <w:t>Como alumno externo debo poder acceder al curso adquirido.</w:t>
       </w:r>
     </w:p>
     <w:p>
@@ -1756,10 +1747,7 @@
         </w:numPr>
       </w:pPr>
       <w:r>
-        <w:t>Si cuento con un plan carreara como alumno interno debo visualizar el contenido de mi pénsum</w:t>
-      </w:r>
-      <w:r>
-        <w:t>.</w:t>
+        <w:t>Si cuento con un plan carreara como alumno interno debo visualizar el contenido de mi pénsum.</w:t>
       </w:r>
     </w:p>
     <w:p>
@@ -1783,10 +1771,7 @@
         </w:numPr>
       </w:pPr>
       <w:r>
-        <w:t>Cada tarjeta debe iniciar con una barra de color verde en la parte superior</w:t>
-      </w:r>
-      <w:r>
-        <w:t>.</w:t>
+        <w:t>Cada tarjeta debe iniciar con una barra de color verde en la parte superior.</w:t>
       </w:r>
     </w:p>
     <w:p>
@@ -1798,10 +1783,7 @@
         </w:numPr>
       </w:pPr>
       <w:r>
-        <w:t>Cada tarjeta debe tener un numero dentro de un cuadro gris en la parte superior izquierda</w:t>
-      </w:r>
-      <w:r>
-        <w:t>.</w:t>
+        <w:t>Cada tarjeta debe tener un numero dentro de un cuadro gris en la parte superior izquierda.</w:t>
       </w:r>
     </w:p>
     <w:p>
@@ -1813,10 +1795,7 @@
         </w:numPr>
       </w:pPr>
       <w:r>
-        <w:t>Debajo del número debe tener un título del tema que se abordara</w:t>
-      </w:r>
-      <w:r>
-        <w:t>.</w:t>
+        <w:t>Debajo del número debe tener un título del tema que se abordara.</w:t>
       </w:r>
     </w:p>
     <w:p>
@@ -1828,10 +1807,7 @@
         </w:numPr>
       </w:pPr>
       <w:r>
-        <w:t>Al hacer clic en una tarjeta esta despliega el contenido de forma descendente en una modal</w:t>
-      </w:r>
-      <w:r>
-        <w:t>.</w:t>
+        <w:t>Al hacer clic en una tarjeta esta despliega el contenido de forma descendente en una modal.</w:t>
       </w:r>
     </w:p>
     <w:p>
@@ -1843,10 +1819,7 @@
         </w:numPr>
       </w:pPr>
       <w:r>
-        <w:t>En el costado superior derecha contendrá una X para cerrar la modal o haciendo clic en otra tarjeta o perdiendo el foco</w:t>
-      </w:r>
-      <w:r>
-        <w:t>.</w:t>
+        <w:t>En el costado superior derecha contendrá una X para cerrar la modal o haciendo clic en otra tarjeta o perdiendo el foco.</w:t>
       </w:r>
     </w:p>
     <w:p>
@@ -1858,16 +1831,7 @@
         </w:numPr>
       </w:pPr>
       <w:r>
-        <w:t xml:space="preserve">El contenido de la modal será; El </w:t>
-      </w:r>
-      <w:r>
-        <w:t>número</w:t>
-      </w:r>
-      <w:r>
-        <w:t xml:space="preserve"> correspondiente dentro de un cuadro gris justificado a la izquierda, a su derecha tendrá el título del contenido con una barra de color verde debajo</w:t>
-      </w:r>
-      <w:r>
-        <w:t>.</w:t>
+        <w:t>El contenido de la modal será; El número correspondiente dentro de un cuadro gris justificado a la izquierda, a su derecha tendrá el título del contenido con una barra de color verde debajo.</w:t>
       </w:r>
     </w:p>
     <w:p>
@@ -1899,16 +1863,7 @@
       </w:r>
       <w:proofErr w:type="spellEnd"/>
       <w:r>
-        <w:t xml:space="preserve"> de color gris y cambiará a corlo verde cuando se</w:t>
-      </w:r>
-      <w:r>
-        <w:t>a</w:t>
-      </w:r>
-      <w:r>
-        <w:t xml:space="preserve"> finalizado</w:t>
-      </w:r>
-      <w:r>
-        <w:t>.</w:t>
+        <w:t xml:space="preserve"> de color gris y cambiará a corlo verde cuando sea finalizado.</w:t>
       </w:r>
     </w:p>
     <w:p>
@@ -2119,7 +2074,10 @@
         <w:annotationRef/>
       </w:r>
       <w:r>
-        <w:t>Salida a producción 19 -01 - 2022</w:t>
+        <w:t>Salida a producción 19 -01 - 202</w:t>
+      </w:r>
+      <w:r>
+        <w:t>3</w:t>
       </w:r>
     </w:p>
   </w:comment>
@@ -2137,9 +2095,11 @@
       <w:r>
         <w:t xml:space="preserve">3 </w:t>
       </w:r>
+      <w:proofErr w:type="gramStart"/>
       <w:r>
         <w:t>Analistas</w:t>
       </w:r>
+      <w:proofErr w:type="gramEnd"/>
       <w:r>
         <w:t xml:space="preserve"> 15 días hábiles</w:t>
       </w:r>
@@ -3918,21 +3878,6 @@
 </file>
 
 <file path=customXml/item1.xml><?xml version="1.0" encoding="utf-8"?>
-<p:properties xmlns:p="http://schemas.microsoft.com/office/2006/metadata/properties" xmlns:xsi="http://www.w3.org/2001/XMLSchema-instance" xmlns:pc="http://schemas.microsoft.com/office/infopath/2007/PartnerControls">
-  <documentManagement/>
-</p:properties>
-</file>
-
-<file path=customXml/item2.xml><?xml version="1.0" encoding="utf-8"?>
-<?mso-contentType ?>
-<FormTemplates xmlns="http://schemas.microsoft.com/sharepoint/v3/contenttype/forms">
-  <Display>DocumentLibraryForm</Display>
-  <Edit>DocumentLibraryForm</Edit>
-  <New>DocumentLibraryForm</New>
-</FormTemplates>
-</file>
-
-<file path=customXml/item3.xml><?xml version="1.0" encoding="utf-8"?>
 <ct:contentTypeSchema xmlns:ct="http://schemas.microsoft.com/office/2006/metadata/contentType" xmlns:ma="http://schemas.microsoft.com/office/2006/metadata/properties/metaAttributes" ct:_="" ma:_="" ma:contentTypeName="Documento" ma:contentTypeID="0x0101007E3835CE8B013E4BBEEF4EA1DD14B8A4" ma:contentTypeVersion="13" ma:contentTypeDescription="Crear nuevo documento." ma:contentTypeScope="" ma:versionID="9a59810a5a98b97d656961edd6aef59b">
   <xsd:schema xmlns:xsd="http://www.w3.org/2001/XMLSchema" xmlns:xs="http://www.w3.org/2001/XMLSchema" xmlns:p="http://schemas.microsoft.com/office/2006/metadata/properties" xmlns:ns3="13aeacfd-ba74-4d77-9ffd-987c5de54b15" xmlns:ns4="9c43880c-206c-4445-b19e-10b9f661acc5" targetNamespace="http://schemas.microsoft.com/office/2006/metadata/properties" ma:root="true" ma:fieldsID="97bcc0badeb465fd31660b90c432e1d2" ns3:_="" ns4:_="">
     <xsd:import namespace="13aeacfd-ba74-4d77-9ffd-987c5de54b15"/>
@@ -4155,24 +4100,22 @@
 </ct:contentTypeSchema>
 </file>
 
-<file path=customXml/itemProps1.xml><?xml version="1.0" encoding="utf-8"?>
-<ds:datastoreItem xmlns:ds="http://schemas.openxmlformats.org/officeDocument/2006/customXml" ds:itemID="{03CDC546-916E-49B2-A413-9D7C4F1C145F}">
-  <ds:schemaRefs>
-    <ds:schemaRef ds:uri="http://schemas.microsoft.com/office/2006/metadata/properties"/>
-    <ds:schemaRef ds:uri="http://schemas.microsoft.com/office/infopath/2007/PartnerControls"/>
-  </ds:schemaRefs>
-</ds:datastoreItem>
+<file path=customXml/item2.xml><?xml version="1.0" encoding="utf-8"?>
+<?mso-contentType ?>
+<FormTemplates xmlns="http://schemas.microsoft.com/sharepoint/v3/contenttype/forms">
+  <Display>DocumentLibraryForm</Display>
+  <Edit>DocumentLibraryForm</Edit>
+  <New>DocumentLibraryForm</New>
+</FormTemplates>
 </file>
 
-<file path=customXml/itemProps2.xml><?xml version="1.0" encoding="utf-8"?>
-<ds:datastoreItem xmlns:ds="http://schemas.openxmlformats.org/officeDocument/2006/customXml" ds:itemID="{7B4826B9-F397-4EAE-BD81-FBAF4FA192D3}">
-  <ds:schemaRefs>
-    <ds:schemaRef ds:uri="http://schemas.microsoft.com/sharepoint/v3/contenttype/forms"/>
-  </ds:schemaRefs>
-</ds:datastoreItem>
+<file path=customXml/item3.xml><?xml version="1.0" encoding="utf-8"?>
+<p:properties xmlns:p="http://schemas.microsoft.com/office/2006/metadata/properties" xmlns:xsi="http://www.w3.org/2001/XMLSchema-instance" xmlns:pc="http://schemas.microsoft.com/office/infopath/2007/PartnerControls">
+  <documentManagement/>
+</p:properties>
 </file>
 
-<file path=customXml/itemProps3.xml><?xml version="1.0" encoding="utf-8"?>
+<file path=customXml/itemProps1.xml><?xml version="1.0" encoding="utf-8"?>
 <ds:datastoreItem xmlns:ds="http://schemas.openxmlformats.org/officeDocument/2006/customXml" ds:itemID="{CF07D542-561D-44BF-ACA9-6355600BD41E}">
   <ds:schemaRefs>
     <ds:schemaRef ds:uri="http://schemas.microsoft.com/office/2006/metadata/contentType"/>
@@ -4189,4 +4132,21 @@
     <ds:schemaRef ds:uri="http://schemas.microsoft.com/internal/obd"/>
   </ds:schemaRefs>
 </ds:datastoreItem>
+</file>
+
+<file path=customXml/itemProps2.xml><?xml version="1.0" encoding="utf-8"?>
+<ds:datastoreItem xmlns:ds="http://schemas.openxmlformats.org/officeDocument/2006/customXml" ds:itemID="{7B4826B9-F397-4EAE-BD81-FBAF4FA192D3}">
+  <ds:schemaRefs>
+    <ds:schemaRef ds:uri="http://schemas.microsoft.com/sharepoint/v3/contenttype/forms"/>
+  </ds:schemaRefs>
+</ds:datastoreItem>
+</file>
+
+<file path=customXml/itemProps3.xml><?xml version="1.0" encoding="utf-8"?>
+<ds:datastoreItem xmlns:ds="http://schemas.openxmlformats.org/officeDocument/2006/customXml" ds:itemID="{03CDC546-916E-49B2-A413-9D7C4F1C145F}">
+  <ds:schemaRefs>
+    <ds:schemaRef ds:uri="http://schemas.microsoft.com/office/2006/metadata/properties"/>
+    <ds:schemaRef ds:uri="http://schemas.microsoft.com/office/infopath/2007/PartnerControls"/>
+  </ds:schemaRefs>
+</ds:datastoreItem>
 </file>
</xml_diff>